<commit_message>
update lab5.docs / add conclusion
</commit_message>
<xml_diff>
--- a/lab5_DDaMP.docx
+++ b/lab5_DDaMP.docx
@@ -1,6 +1,6 @@
 
 <file path=word/document.xml><?xml version="1.0" encoding="utf-8"?>
-<w:document xmlns:wpc="http://schemas.microsoft.com/office/word/2010/wordprocessingCanvas" xmlns:cx="http://schemas.microsoft.com/office/drawing/2014/chartex" xmlns:cx1="http://schemas.microsoft.com/office/drawing/2015/9/8/chartex" xmlns:cx2="http://schemas.microsoft.com/office/drawing/2015/10/21/chartex" xmlns:cx3="http://schemas.microsoft.com/office/drawing/2016/5/9/chartex" xmlns:cx4="http://schemas.microsoft.com/office/drawing/2016/5/10/chartex" xmlns:cx5="http://schemas.microsoft.com/office/drawing/2016/5/11/chartex" xmlns:cx6="http://schemas.microsoft.com/office/drawing/2016/5/12/chartex" xmlns:cx7="http://schemas.microsoft.com/office/drawing/2016/5/13/chartex" xmlns:cx8="http://schemas.microsoft.com/office/drawing/2016/5/14/chartex" xmlns:mc="http://schemas.openxmlformats.org/markup-compatibility/2006" xmlns:aink="http://schemas.microsoft.com/office/drawing/2016/ink" xmlns:am3d="http://schemas.microsoft.com/office/drawing/2017/model3d" xmlns:o="urn:schemas-microsoft-com:office:office" xmlns:r="http://schemas.openxmlformats.org/officeDocument/2006/relationships" xmlns:m="http://schemas.openxmlformats.org/officeDocument/2006/math" xmlns:v="urn:schemas-microsoft-com:vml" xmlns:wp14="http://schemas.microsoft.com/office/word/2010/wordprocessingDrawing" xmlns:wp="http://schemas.openxmlformats.org/drawingml/2006/wordprocessingDrawing" xmlns:w10="urn:schemas-microsoft-com:office:word" xmlns:w="http://schemas.openxmlformats.org/wordprocessingml/2006/main" xmlns:w14="http://schemas.microsoft.com/office/word/2010/wordml" xmlns:w15="http://schemas.microsoft.com/office/word/2012/wordml" xmlns:w16cex="http://schemas.microsoft.com/office/word/2018/wordml/cex" xmlns:w16cid="http://schemas.microsoft.com/office/word/2016/wordml/cid" xmlns:w16="http://schemas.microsoft.com/office/word/2018/wordml" xmlns:w16se="http://schemas.microsoft.com/office/word/2015/wordml/symex" xmlns:wpg="http://schemas.microsoft.com/office/word/2010/wordprocessingGroup" xmlns:wpi="http://schemas.microsoft.com/office/word/2010/wordprocessingInk" xmlns:wne="http://schemas.microsoft.com/office/word/2006/wordml" xmlns:wps="http://schemas.microsoft.com/office/word/2010/wordprocessingShape" mc:Ignorable="w14 w15 w16se w16cid w16 w16cex wp14">
+<w:document xmlns:wpc="http://schemas.microsoft.com/office/word/2010/wordprocessingCanvas" xmlns:cx="http://schemas.microsoft.com/office/drawing/2014/chartex" xmlns:cx1="http://schemas.microsoft.com/office/drawing/2015/9/8/chartex" xmlns:cx2="http://schemas.microsoft.com/office/drawing/2015/10/21/chartex" xmlns:cx3="http://schemas.microsoft.com/office/drawing/2016/5/9/chartex" xmlns:cx4="http://schemas.microsoft.com/office/drawing/2016/5/10/chartex" xmlns:cx5="http://schemas.microsoft.com/office/drawing/2016/5/11/chartex" xmlns:cx6="http://schemas.microsoft.com/office/drawing/2016/5/12/chartex" xmlns:cx7="http://schemas.microsoft.com/office/drawing/2016/5/13/chartex" xmlns:cx8="http://schemas.microsoft.com/office/drawing/2016/5/14/chartex" xmlns:mc="http://schemas.openxmlformats.org/markup-compatibility/2006" xmlns:aink="http://schemas.microsoft.com/office/drawing/2016/ink" xmlns:am3d="http://schemas.microsoft.com/office/drawing/2017/model3d" xmlns:o="urn:schemas-microsoft-com:office:office" xmlns:r="http://schemas.openxmlformats.org/officeDocument/2006/relationships" xmlns:m="http://schemas.openxmlformats.org/officeDocument/2006/math" xmlns:v="urn:schemas-microsoft-com:vml" xmlns:wp14="http://schemas.microsoft.com/office/word/2010/wordprocessingDrawing" xmlns:wp="http://schemas.openxmlformats.org/drawingml/2006/wordprocessingDrawing" xmlns:w10="urn:schemas-microsoft-com:office:word" xmlns:w="http://schemas.openxmlformats.org/wordprocessingml/2006/main" xmlns:w14="http://schemas.microsoft.com/office/word/2010/wordml" xmlns:w15="http://schemas.microsoft.com/office/word/2012/wordml" xmlns:w16cex="http://schemas.microsoft.com/office/word/2018/wordml/cex" xmlns:w16cid="http://schemas.microsoft.com/office/word/2016/wordml/cid" xmlns:w16="http://schemas.microsoft.com/office/word/2018/wordml" xmlns:w16sdtdh="http://schemas.microsoft.com/office/word/2020/wordml/sdtdatahash" xmlns:w16se="http://schemas.microsoft.com/office/word/2015/wordml/symex" xmlns:wpg="http://schemas.microsoft.com/office/word/2010/wordprocessingGroup" xmlns:wpi="http://schemas.microsoft.com/office/word/2010/wordprocessingInk" xmlns:wne="http://schemas.microsoft.com/office/word/2006/wordml" xmlns:wps="http://schemas.microsoft.com/office/word/2010/wordprocessingShape" mc:Ignorable="w14 w15 w16se w16cid w16 w16cex w16sdtdh wp14">
   <w:body>
     <w:p>
       <w:pPr>
@@ -780,7 +780,7 @@
           <w:sz w:val="28"/>
           <w:szCs w:val="28"/>
         </w:rPr>
-        <w:t>4</w:t>
+        <w:t>5</w:t>
       </w:r>
     </w:p>
     <w:p>
@@ -822,7 +822,7 @@
           <w:sz w:val="28"/>
           <w:szCs w:val="28"/>
         </w:rPr>
-        <w:t>5</w:t>
+        <w:t>7</w:t>
       </w:r>
     </w:p>
     <w:p>
@@ -880,7 +880,7 @@
           <w:sz w:val="28"/>
           <w:szCs w:val="28"/>
         </w:rPr>
-        <w:t>6</w:t>
+        <w:t>9</w:t>
       </w:r>
     </w:p>
     <w:p>
@@ -898,56 +898,6 @@
           <w:sz w:val="28"/>
           <w:szCs w:val="28"/>
         </w:rPr>
-        <w:t>Осци</w:t>
-      </w:r>
-      <w:r>
-        <w:rPr>
-          <w:rFonts w:ascii="Times New Roman" w:hAnsi="Times New Roman" w:cs="Times New Roman"/>
-          <w:sz w:val="28"/>
-          <w:szCs w:val="28"/>
-        </w:rPr>
-        <w:t>л</w:t>
-      </w:r>
-      <w:r>
-        <w:rPr>
-          <w:rFonts w:ascii="Times New Roman" w:hAnsi="Times New Roman" w:cs="Times New Roman"/>
-          <w:sz w:val="28"/>
-          <w:szCs w:val="28"/>
-        </w:rPr>
-        <w:t>лограммы…………………………………………………………………</w:t>
-      </w:r>
-      <w:r>
-        <w:rPr>
-          <w:rFonts w:ascii="Times New Roman" w:hAnsi="Times New Roman" w:cs="Times New Roman"/>
-          <w:sz w:val="28"/>
-          <w:szCs w:val="28"/>
-        </w:rPr>
-        <w:t>...</w:t>
-      </w:r>
-      <w:r>
-        <w:rPr>
-          <w:rFonts w:ascii="Times New Roman" w:hAnsi="Times New Roman" w:cs="Times New Roman"/>
-          <w:sz w:val="28"/>
-          <w:szCs w:val="28"/>
-        </w:rPr>
-        <w:t>6</w:t>
-      </w:r>
-    </w:p>
-    <w:p>
-      <w:pPr>
-        <w:jc w:val="both"/>
-        <w:rPr>
-          <w:rFonts w:ascii="Times New Roman" w:hAnsi="Times New Roman" w:cs="Times New Roman"/>
-          <w:sz w:val="28"/>
-          <w:szCs w:val="28"/>
-        </w:rPr>
-      </w:pPr>
-      <w:r>
-        <w:rPr>
-          <w:rFonts w:ascii="Times New Roman" w:hAnsi="Times New Roman" w:cs="Times New Roman"/>
-          <w:sz w:val="28"/>
-          <w:szCs w:val="28"/>
-        </w:rPr>
         <w:t>Вывод</w:t>
       </w:r>
       <w:r>
@@ -964,15 +914,31 @@
           <w:sz w:val="28"/>
           <w:szCs w:val="28"/>
         </w:rPr>
-        <w:t>………………………………..…..</w:t>
-      </w:r>
-      <w:r>
-        <w:rPr>
-          <w:rFonts w:ascii="Times New Roman" w:hAnsi="Times New Roman" w:cs="Times New Roman"/>
-          <w:sz w:val="28"/>
-          <w:szCs w:val="28"/>
-        </w:rPr>
-        <w:t>7</w:t>
+        <w:t>……………………………</w:t>
+      </w:r>
+      <w:r>
+        <w:rPr>
+          <w:rFonts w:ascii="Times New Roman" w:hAnsi="Times New Roman" w:cs="Times New Roman"/>
+          <w:sz w:val="28"/>
+          <w:szCs w:val="28"/>
+        </w:rPr>
+        <w:t>..</w:t>
+      </w:r>
+      <w:r>
+        <w:rPr>
+          <w:rFonts w:ascii="Times New Roman" w:hAnsi="Times New Roman" w:cs="Times New Roman"/>
+          <w:sz w:val="28"/>
+          <w:szCs w:val="28"/>
+        </w:rPr>
+        <w:t>..…..</w:t>
+      </w:r>
+      <w:r>
+        <w:rPr>
+          <w:rFonts w:ascii="Times New Roman" w:hAnsi="Times New Roman" w:cs="Times New Roman"/>
+          <w:sz w:val="28"/>
+          <w:szCs w:val="28"/>
+        </w:rPr>
+        <w:t>10</w:t>
       </w:r>
     </w:p>
     <w:p>
@@ -1644,10 +1610,10 @@
           <w:noProof/>
         </w:rPr>
         <w:drawing>
-          <wp:inline distT="0" distB="0" distL="0" distR="0" wp14:anchorId="1D14F122" wp14:editId="4955D8F5">
-            <wp:extent cx="1921922" cy="5343525"/>
-            <wp:effectExtent l="0" t="0" r="2540" b="0"/>
-            <wp:docPr id="4" name="Рисунок 4"/>
+          <wp:inline distT="0" distB="0" distL="0" distR="0" wp14:anchorId="00F08C04" wp14:editId="42FB99BD">
+            <wp:extent cx="2007909" cy="4794526"/>
+            <wp:effectExtent l="0" t="0" r="0" b="6350"/>
+            <wp:docPr id="5" name="Рисунок 5"/>
             <wp:cNvGraphicFramePr>
               <a:graphicFrameLocks xmlns:a="http://schemas.openxmlformats.org/drawingml/2006/main" noChangeAspect="1"/>
             </wp:cNvGraphicFramePr>
@@ -1667,7 +1633,7 @@
                   <pic:spPr>
                     <a:xfrm>
                       <a:off x="0" y="0"/>
-                      <a:ext cx="1925277" cy="5352852"/>
+                      <a:ext cx="2016618" cy="4815322"/>
                     </a:xfrm>
                     <a:prstGeom prst="rect">
                       <a:avLst/>
@@ -1743,10 +1709,10 @@
         </w:rPr>
         <w:lastRenderedPageBreak/>
         <w:drawing>
-          <wp:inline distT="0" distB="0" distL="0" distR="0" wp14:anchorId="6A7624D8" wp14:editId="79B7CFC8">
-            <wp:extent cx="1414074" cy="4486275"/>
-            <wp:effectExtent l="0" t="0" r="0" b="0"/>
-            <wp:docPr id="6" name="Рисунок 6"/>
+          <wp:inline distT="0" distB="0" distL="0" distR="0" wp14:anchorId="517FBFF2" wp14:editId="6F2EEF87">
+            <wp:extent cx="2149312" cy="6402594"/>
+            <wp:effectExtent l="0" t="0" r="3810" b="0"/>
+            <wp:docPr id="7" name="Рисунок 7"/>
             <wp:cNvGraphicFramePr>
               <a:graphicFrameLocks xmlns:a="http://schemas.openxmlformats.org/drawingml/2006/main" noChangeAspect="1"/>
             </wp:cNvGraphicFramePr>
@@ -1766,7 +1732,7 @@
                   <pic:spPr>
                     <a:xfrm>
                       <a:off x="0" y="0"/>
-                      <a:ext cx="1419192" cy="4502512"/>
+                      <a:ext cx="2185347" cy="6509939"/>
                     </a:xfrm>
                     <a:prstGeom prst="rect">
                       <a:avLst/>
@@ -1936,8 +1902,6 @@
     </w:p>
     <w:p>
       <w:pPr>
-        <w:pStyle w:val="a7"/>
-        <w:ind w:left="927"/>
         <w:jc w:val="center"/>
         <w:rPr>
           <w:rFonts w:cs="Times New Roman"/>
@@ -1951,11 +1915,12 @@
         <w:rPr>
           <w:noProof/>
         </w:rPr>
+        <w:lastRenderedPageBreak/>
         <w:drawing>
-          <wp:inline distT="0" distB="0" distL="0" distR="0" wp14:anchorId="6B967229" wp14:editId="5EB76FE2">
-            <wp:extent cx="4523400" cy="3330054"/>
-            <wp:effectExtent l="0" t="0" r="0" b="3810"/>
-            <wp:docPr id="8" name="Рисунок 8"/>
+          <wp:inline distT="0" distB="0" distL="0" distR="0" wp14:anchorId="32075A91" wp14:editId="5522215A">
+            <wp:extent cx="5412524" cy="3861956"/>
+            <wp:effectExtent l="0" t="0" r="0" b="5715"/>
+            <wp:docPr id="9" name="Рисунок 9"/>
             <wp:cNvGraphicFramePr>
               <a:graphicFrameLocks xmlns:a="http://schemas.openxmlformats.org/drawingml/2006/main" noChangeAspect="1"/>
             </wp:cNvGraphicFramePr>
@@ -1975,7 +1940,7 @@
                   <pic:spPr>
                     <a:xfrm>
                       <a:off x="0" y="0"/>
-                      <a:ext cx="4560572" cy="3357420"/>
+                      <a:ext cx="5461235" cy="3896713"/>
                     </a:xfrm>
                     <a:prstGeom prst="rect">
                       <a:avLst/>
@@ -2150,6 +2115,7 @@
         <w:rPr>
           <w:noProof/>
         </w:rPr>
+        <w:lastRenderedPageBreak/>
         <w:drawing>
           <wp:inline distT="0" distB="0" distL="0" distR="0" wp14:anchorId="3A33C08B" wp14:editId="777B1AC3">
             <wp:extent cx="3043451" cy="2803683"/>
@@ -2233,12 +2199,11 @@
         <w:rPr>
           <w:noProof/>
         </w:rPr>
-        <w:lastRenderedPageBreak/>
         <w:drawing>
-          <wp:inline distT="0" distB="0" distL="0" distR="0" wp14:anchorId="4FA7BFA9" wp14:editId="6FF945D1">
-            <wp:extent cx="3681721" cy="2247208"/>
-            <wp:effectExtent l="0" t="0" r="0" b="1270"/>
-            <wp:docPr id="16" name="Рисунок 16"/>
+          <wp:inline distT="0" distB="0" distL="0" distR="0" wp14:anchorId="18EF595B" wp14:editId="3143B0EE">
+            <wp:extent cx="1401288" cy="2638052"/>
+            <wp:effectExtent l="0" t="0" r="8890" b="0"/>
+            <wp:docPr id="14" name="Рисунок 14"/>
             <wp:cNvGraphicFramePr>
               <a:graphicFrameLocks xmlns:a="http://schemas.openxmlformats.org/drawingml/2006/main" noChangeAspect="1"/>
             </wp:cNvGraphicFramePr>
@@ -2258,6 +2223,100 @@
                   <pic:spPr>
                     <a:xfrm>
                       <a:off x="0" y="0"/>
+                      <a:ext cx="1408763" cy="2652124"/>
+                    </a:xfrm>
+                    <a:prstGeom prst="rect">
+                      <a:avLst/>
+                    </a:prstGeom>
+                  </pic:spPr>
+                </pic:pic>
+              </a:graphicData>
+            </a:graphic>
+          </wp:inline>
+        </w:drawing>
+      </w:r>
+    </w:p>
+    <w:p>
+      <w:pPr>
+        <w:pStyle w:val="a7"/>
+        <w:ind w:left="927"/>
+        <w:jc w:val="center"/>
+        <w:rPr>
+          <w:rFonts w:cs="Times New Roman"/>
+          <w:szCs w:val="28"/>
+        </w:rPr>
+      </w:pPr>
+      <w:r>
+        <w:rPr>
+          <w:rFonts w:cs="Times New Roman"/>
+          <w:szCs w:val="28"/>
+        </w:rPr>
+        <w:t xml:space="preserve">Рис. </w:t>
+      </w:r>
+      <w:r>
+        <w:rPr>
+          <w:rFonts w:cs="Times New Roman"/>
+          <w:szCs w:val="28"/>
+        </w:rPr>
+        <w:t>9</w:t>
+      </w:r>
+      <w:r>
+        <w:rPr>
+          <w:rFonts w:cs="Times New Roman"/>
+          <w:szCs w:val="28"/>
+        </w:rPr>
+        <w:t>. Блок-схема прерывания системного таймера.</w:t>
+      </w:r>
+    </w:p>
+    <w:p>
+      <w:pPr>
+        <w:pStyle w:val="a7"/>
+        <w:ind w:left="927"/>
+        <w:jc w:val="center"/>
+        <w:rPr>
+          <w:rFonts w:cs="Times New Roman"/>
+          <w:szCs w:val="28"/>
+        </w:rPr>
+      </w:pPr>
+    </w:p>
+    <w:p>
+      <w:pPr>
+        <w:pStyle w:val="a7"/>
+        <w:ind w:left="927"/>
+        <w:jc w:val="center"/>
+        <w:rPr>
+          <w:rFonts w:cs="Times New Roman"/>
+          <w:szCs w:val="28"/>
+        </w:rPr>
+      </w:pPr>
+      <w:r>
+        <w:rPr>
+          <w:noProof/>
+        </w:rPr>
+        <w:drawing>
+          <wp:inline distT="0" distB="0" distL="0" distR="0" wp14:anchorId="4FA7BFA9" wp14:editId="6FF945D1">
+            <wp:extent cx="3681721" cy="2247208"/>
+            <wp:effectExtent l="0" t="0" r="0" b="1270"/>
+            <wp:docPr id="16" name="Рисунок 16"/>
+            <wp:cNvGraphicFramePr>
+              <a:graphicFrameLocks xmlns:a="http://schemas.openxmlformats.org/drawingml/2006/main" noChangeAspect="1"/>
+            </wp:cNvGraphicFramePr>
+            <a:graphic xmlns:a="http://schemas.openxmlformats.org/drawingml/2006/main">
+              <a:graphicData uri="http://schemas.openxmlformats.org/drawingml/2006/picture">
+                <pic:pic xmlns:pic="http://schemas.openxmlformats.org/drawingml/2006/picture">
+                  <pic:nvPicPr>
+                    <pic:cNvPr id="1" name=""/>
+                    <pic:cNvPicPr/>
+                  </pic:nvPicPr>
+                  <pic:blipFill>
+                    <a:blip r:embed="rId17"/>
+                    <a:stretch>
+                      <a:fillRect/>
+                    </a:stretch>
+                  </pic:blipFill>
+                  <pic:spPr>
+                    <a:xfrm>
+                      <a:off x="0" y="0"/>
                       <a:ext cx="3706662" cy="2262431"/>
                     </a:xfrm>
                     <a:prstGeom prst="rect">
@@ -2293,7 +2352,7 @@
           <w:rFonts w:cs="Times New Roman"/>
           <w:szCs w:val="28"/>
         </w:rPr>
-        <w:t>9</w:t>
+        <w:t>10</w:t>
       </w:r>
       <w:r>
         <w:rPr>
@@ -2335,6 +2394,17 @@
         <w:jc w:val="center"/>
         <w:rPr>
           <w:rFonts w:cs="Times New Roman"/>
+          <w:szCs w:val="28"/>
+        </w:rPr>
+      </w:pPr>
+    </w:p>
+    <w:p>
+      <w:pPr>
+        <w:pStyle w:val="a7"/>
+        <w:ind w:left="927"/>
+        <w:jc w:val="center"/>
+        <w:rPr>
+          <w:rFonts w:cs="Times New Roman"/>
           <w:b/>
           <w:bCs/>
           <w:szCs w:val="28"/>
@@ -2347,6 +2417,7 @@
           <w:bCs/>
           <w:szCs w:val="28"/>
         </w:rPr>
+        <w:lastRenderedPageBreak/>
         <w:t>Словесное описание алгоритма</w:t>
       </w:r>
     </w:p>
@@ -2407,7 +2478,47 @@
           <w:sz w:val="28"/>
           <w:szCs w:val="28"/>
         </w:rPr>
-        <w:t xml:space="preserve">Приём данных происходит путём снятия принятого байта в прерывании </w:t>
+        <w:t>Приём данных</w:t>
+      </w:r>
+      <w:r>
+        <w:rPr>
+          <w:rFonts w:ascii="Times New Roman" w:hAnsi="Times New Roman" w:cs="Times New Roman"/>
+          <w:sz w:val="28"/>
+          <w:szCs w:val="28"/>
+        </w:rPr>
+        <w:t xml:space="preserve"> </w:t>
+      </w:r>
+      <w:r>
+        <w:rPr>
+          <w:rFonts w:ascii="Times New Roman" w:hAnsi="Times New Roman" w:cs="Times New Roman"/>
+          <w:sz w:val="28"/>
+          <w:szCs w:val="28"/>
+        </w:rPr>
+        <w:t>(</w:t>
+      </w:r>
+      <w:r>
+        <w:rPr>
+          <w:rFonts w:ascii="Times New Roman" w:hAnsi="Times New Roman" w:cs="Times New Roman"/>
+          <w:sz w:val="28"/>
+          <w:szCs w:val="28"/>
+        </w:rPr>
+        <w:t>Рис. 3</w:t>
+      </w:r>
+      <w:r>
+        <w:rPr>
+          <w:rFonts w:ascii="Times New Roman" w:hAnsi="Times New Roman" w:cs="Times New Roman"/>
+          <w:sz w:val="28"/>
+          <w:szCs w:val="28"/>
+        </w:rPr>
+        <w:t>)</w:t>
+      </w:r>
+      <w:r>
+        <w:rPr>
+          <w:rFonts w:ascii="Times New Roman" w:hAnsi="Times New Roman" w:cs="Times New Roman"/>
+          <w:sz w:val="28"/>
+          <w:szCs w:val="28"/>
+        </w:rPr>
+        <w:t xml:space="preserve"> происходит путём снятия принятого байта в прерывании </w:t>
       </w:r>
       <w:r>
         <w:rPr>
@@ -2475,7 +2586,23 @@
           <w:szCs w:val="28"/>
         </w:rPr>
         <w:tab/>
-        <w:t xml:space="preserve">Отправка данных происходит по одному байту, после отправки байта ожидаем установки флага </w:t>
+        <w:t>Отправка данных</w:t>
+      </w:r>
+      <w:r>
+        <w:rPr>
+          <w:rFonts w:ascii="Times New Roman" w:hAnsi="Times New Roman" w:cs="Times New Roman"/>
+          <w:sz w:val="28"/>
+          <w:szCs w:val="28"/>
+        </w:rPr>
+        <w:t xml:space="preserve"> (Рис.4)</w:t>
+      </w:r>
+      <w:r>
+        <w:rPr>
+          <w:rFonts w:ascii="Times New Roman" w:hAnsi="Times New Roman" w:cs="Times New Roman"/>
+          <w:sz w:val="28"/>
+          <w:szCs w:val="28"/>
+        </w:rPr>
+        <w:t xml:space="preserve"> происходит по одному байту, после отправки байта ожидаем установки флага </w:t>
       </w:r>
       <w:r>
         <w:rPr>
@@ -2566,7 +2693,7 @@
           <w:sz w:val="28"/>
           <w:szCs w:val="28"/>
         </w:rPr>
-        <w:t xml:space="preserve">Программа №1 </w:t>
+        <w:t>Программа №1</w:t>
       </w:r>
     </w:p>
     <w:p>
@@ -2584,6 +2711,40 @@
           <w:szCs w:val="28"/>
         </w:rPr>
         <w:tab/>
+        <w:t>Блок-схема программы указана на рис. 5</w:t>
+      </w:r>
+      <w:r>
+        <w:rPr>
+          <w:rFonts w:ascii="Times New Roman" w:hAnsi="Times New Roman" w:cs="Times New Roman"/>
+          <w:sz w:val="28"/>
+          <w:szCs w:val="28"/>
+        </w:rPr>
+        <w:t xml:space="preserve"> </w:t>
+      </w:r>
+      <w:r>
+        <w:rPr>
+          <w:rFonts w:ascii="Times New Roman" w:hAnsi="Times New Roman" w:cs="Times New Roman"/>
+          <w:sz w:val="28"/>
+          <w:szCs w:val="28"/>
+        </w:rPr>
+        <w:t>и блок-схема разбора принятой команды согласно протоколу общения рис.6.</w:t>
+      </w:r>
+    </w:p>
+    <w:p>
+      <w:pPr>
+        <w:rPr>
+          <w:rFonts w:ascii="Times New Roman" w:hAnsi="Times New Roman" w:cs="Times New Roman"/>
+          <w:sz w:val="28"/>
+          <w:szCs w:val="28"/>
+        </w:rPr>
+      </w:pPr>
+      <w:r>
+        <w:rPr>
+          <w:rFonts w:ascii="Times New Roman" w:hAnsi="Times New Roman" w:cs="Times New Roman"/>
+          <w:sz w:val="28"/>
+          <w:szCs w:val="28"/>
+        </w:rPr>
+        <w:tab/>
       </w:r>
       <w:r>
         <w:rPr>
@@ -3100,6 +3261,106 @@
           <w:szCs w:val="28"/>
         </w:rPr>
         <w:t>2</w:t>
+      </w:r>
+    </w:p>
+    <w:p>
+      <w:pPr>
+        <w:rPr>
+          <w:rFonts w:ascii="Times New Roman" w:hAnsi="Times New Roman" w:cs="Times New Roman"/>
+          <w:sz w:val="28"/>
+          <w:szCs w:val="28"/>
+        </w:rPr>
+      </w:pPr>
+      <w:r>
+        <w:rPr>
+          <w:rFonts w:ascii="Times New Roman" w:hAnsi="Times New Roman" w:cs="Times New Roman"/>
+          <w:sz w:val="28"/>
+          <w:szCs w:val="28"/>
+        </w:rPr>
+        <w:tab/>
+      </w:r>
+      <w:r>
+        <w:rPr>
+          <w:rFonts w:ascii="Times New Roman" w:hAnsi="Times New Roman" w:cs="Times New Roman"/>
+          <w:sz w:val="28"/>
+          <w:szCs w:val="28"/>
+        </w:rPr>
+        <w:t xml:space="preserve">Блок-схема программы указана на рис. </w:t>
+      </w:r>
+      <w:r>
+        <w:rPr>
+          <w:rFonts w:ascii="Times New Roman" w:hAnsi="Times New Roman" w:cs="Times New Roman"/>
+          <w:sz w:val="28"/>
+          <w:szCs w:val="28"/>
+        </w:rPr>
+        <w:t>7</w:t>
+      </w:r>
+      <w:r>
+        <w:rPr>
+          <w:rFonts w:ascii="Times New Roman" w:hAnsi="Times New Roman" w:cs="Times New Roman"/>
+          <w:sz w:val="28"/>
+          <w:szCs w:val="28"/>
+        </w:rPr>
+        <w:t xml:space="preserve">, </w:t>
+      </w:r>
+      <w:r>
+        <w:rPr>
+          <w:rFonts w:ascii="Times New Roman" w:hAnsi="Times New Roman" w:cs="Times New Roman"/>
+          <w:sz w:val="28"/>
+          <w:szCs w:val="28"/>
+        </w:rPr>
+        <w:t>блок-схема разбора принятой команды согласно протоколу общения рис.</w:t>
+      </w:r>
+      <w:r>
+        <w:rPr>
+          <w:rFonts w:ascii="Times New Roman" w:hAnsi="Times New Roman" w:cs="Times New Roman"/>
+          <w:sz w:val="28"/>
+          <w:szCs w:val="28"/>
+        </w:rPr>
+        <w:t>10</w:t>
+      </w:r>
+      <w:r>
+        <w:rPr>
+          <w:rFonts w:ascii="Times New Roman" w:hAnsi="Times New Roman" w:cs="Times New Roman"/>
+          <w:sz w:val="28"/>
+          <w:szCs w:val="28"/>
+        </w:rPr>
+        <w:t>.</w:t>
+      </w:r>
+    </w:p>
+    <w:p>
+      <w:pPr>
+        <w:rPr>
+          <w:rFonts w:ascii="Times New Roman" w:hAnsi="Times New Roman" w:cs="Times New Roman"/>
+          <w:sz w:val="28"/>
+          <w:szCs w:val="28"/>
+        </w:rPr>
+      </w:pPr>
+      <w:r>
+        <w:rPr>
+          <w:rFonts w:ascii="Times New Roman" w:hAnsi="Times New Roman" w:cs="Times New Roman"/>
+          <w:sz w:val="28"/>
+          <w:szCs w:val="28"/>
+        </w:rPr>
+        <w:tab/>
+        <w:t>Работа светофора схожа из лабораторной работы №4, только вместо установки состояние и сброса счётчика в прерывании по кнопке, сброс и установка состояние происходит путём выполнения принятой команды.</w:t>
+      </w:r>
+    </w:p>
+    <w:p>
+      <w:pPr>
+        <w:rPr>
+          <w:rFonts w:ascii="Times New Roman" w:hAnsi="Times New Roman" w:cs="Times New Roman"/>
+          <w:sz w:val="28"/>
+          <w:szCs w:val="28"/>
+        </w:rPr>
+      </w:pPr>
+      <w:r>
+        <w:rPr>
+          <w:rFonts w:ascii="Times New Roman" w:hAnsi="Times New Roman" w:cs="Times New Roman"/>
+          <w:sz w:val="28"/>
+          <w:szCs w:val="28"/>
+        </w:rPr>
+        <w:t>Блок-схема счётчика светофора указана на рис.9, а блок-схема светофора на рис.8.</w:t>
       </w:r>
     </w:p>
     <w:p>
@@ -3251,7 +3512,6 @@
           <w:sz w:val="28"/>
           <w:szCs w:val="28"/>
         </w:rPr>
-        <w:lastRenderedPageBreak/>
         <w:t>Желтый – 4</w:t>
       </w:r>
     </w:p>
@@ -3274,28 +3534,7 @@
           <w:sz w:val="28"/>
           <w:szCs w:val="28"/>
         </w:rPr>
-        <w:t>Осциллограммы</w:t>
-      </w:r>
-    </w:p>
-    <w:p>
-      <w:pPr>
-        <w:jc w:val="center"/>
-        <w:rPr>
-          <w:rFonts w:ascii="Times New Roman" w:hAnsi="Times New Roman" w:cs="Times New Roman"/>
-          <w:b/>
-          <w:bCs/>
-          <w:sz w:val="28"/>
-          <w:szCs w:val="28"/>
-        </w:rPr>
-      </w:pPr>
-      <w:r>
-        <w:rPr>
-          <w:rFonts w:ascii="Times New Roman" w:hAnsi="Times New Roman" w:cs="Times New Roman"/>
-          <w:b/>
-          <w:bCs/>
-          <w:sz w:val="28"/>
-          <w:szCs w:val="28"/>
-        </w:rPr>
+        <w:lastRenderedPageBreak/>
         <w:t>Вывод</w:t>
       </w:r>
     </w:p>
@@ -3308,9 +3547,50 @@
           <w:szCs w:val="28"/>
         </w:rPr>
       </w:pPr>
+      <w:r>
+        <w:rPr>
+          <w:rFonts w:ascii="Times New Roman" w:hAnsi="Times New Roman" w:cs="Times New Roman"/>
+          <w:sz w:val="28"/>
+          <w:szCs w:val="28"/>
+        </w:rPr>
+        <w:t>В ходе лабораторной работы были реализованы две программы</w:t>
+      </w:r>
+      <w:r>
+        <w:rPr>
+          <w:rFonts w:ascii="Times New Roman" w:hAnsi="Times New Roman" w:cs="Times New Roman"/>
+          <w:sz w:val="28"/>
+          <w:szCs w:val="28"/>
+        </w:rPr>
+        <w:t xml:space="preserve"> и</w:t>
+      </w:r>
+      <w:r>
+        <w:rPr>
+          <w:rFonts w:ascii="Times New Roman" w:hAnsi="Times New Roman" w:cs="Times New Roman"/>
+          <w:sz w:val="28"/>
+          <w:szCs w:val="28"/>
+        </w:rPr>
+        <w:t xml:space="preserve"> методы приёма и отправки данных по </w:t>
+      </w:r>
+      <w:r>
+        <w:rPr>
+          <w:rFonts w:ascii="Times New Roman" w:hAnsi="Times New Roman" w:cs="Times New Roman"/>
+          <w:sz w:val="28"/>
+          <w:szCs w:val="28"/>
+          <w:lang w:val="en-US"/>
+        </w:rPr>
+        <w:t>USART</w:t>
+      </w:r>
+      <w:r>
+        <w:rPr>
+          <w:rFonts w:ascii="Times New Roman" w:hAnsi="Times New Roman" w:cs="Times New Roman"/>
+          <w:sz w:val="28"/>
+          <w:szCs w:val="28"/>
+        </w:rPr>
+        <w:t>.</w:t>
+      </w:r>
     </w:p>
     <w:sectPr>
-      <w:footerReference w:type="default" r:id="rId17"/>
+      <w:footerReference w:type="default" r:id="rId18"/>
       <w:pgSz w:w="11906" w:h="16838"/>
       <w:pgMar w:top="1134" w:right="850" w:bottom="1134" w:left="1701" w:header="708" w:footer="708" w:gutter="0"/>
       <w:cols w:space="708"/>
@@ -3322,7 +3602,7 @@
 </file>
 
 <file path=word/endnotes.xml><?xml version="1.0" encoding="utf-8"?>
-<w:endnotes xmlns:wpc="http://schemas.microsoft.com/office/word/2010/wordprocessingCanvas" xmlns:cx="http://schemas.microsoft.com/office/drawing/2014/chartex" xmlns:cx1="http://schemas.microsoft.com/office/drawing/2015/9/8/chartex" xmlns:cx2="http://schemas.microsoft.com/office/drawing/2015/10/21/chartex" xmlns:cx3="http://schemas.microsoft.com/office/drawing/2016/5/9/chartex" xmlns:cx4="http://schemas.microsoft.com/office/drawing/2016/5/10/chartex" xmlns:cx5="http://schemas.microsoft.com/office/drawing/2016/5/11/chartex" xmlns:cx6="http://schemas.microsoft.com/office/drawing/2016/5/12/chartex" xmlns:cx7="http://schemas.microsoft.com/office/drawing/2016/5/13/chartex" xmlns:cx8="http://schemas.microsoft.com/office/drawing/2016/5/14/chartex" xmlns:mc="http://schemas.openxmlformats.org/markup-compatibility/2006" xmlns:aink="http://schemas.microsoft.com/office/drawing/2016/ink" xmlns:am3d="http://schemas.microsoft.com/office/drawing/2017/model3d" xmlns:o="urn:schemas-microsoft-com:office:office" xmlns:r="http://schemas.openxmlformats.org/officeDocument/2006/relationships" xmlns:m="http://schemas.openxmlformats.org/officeDocument/2006/math" xmlns:v="urn:schemas-microsoft-com:vml" xmlns:wp14="http://schemas.microsoft.com/office/word/2010/wordprocessingDrawing" xmlns:wp="http://schemas.openxmlformats.org/drawingml/2006/wordprocessingDrawing" xmlns:w10="urn:schemas-microsoft-com:office:word" xmlns:w="http://schemas.openxmlformats.org/wordprocessingml/2006/main" xmlns:w14="http://schemas.microsoft.com/office/word/2010/wordml" xmlns:w15="http://schemas.microsoft.com/office/word/2012/wordml" xmlns:w16cex="http://schemas.microsoft.com/office/word/2018/wordml/cex" xmlns:w16cid="http://schemas.microsoft.com/office/word/2016/wordml/cid" xmlns:w16="http://schemas.microsoft.com/office/word/2018/wordml" xmlns:w16se="http://schemas.microsoft.com/office/word/2015/wordml/symex" xmlns:wpg="http://schemas.microsoft.com/office/word/2010/wordprocessingGroup" xmlns:wpi="http://schemas.microsoft.com/office/word/2010/wordprocessingInk" xmlns:wne="http://schemas.microsoft.com/office/word/2006/wordml" xmlns:wps="http://schemas.microsoft.com/office/word/2010/wordprocessingShape" mc:Ignorable="w14 w15 w16se w16cid w16 w16cex wp14">
+<w:endnotes xmlns:wpc="http://schemas.microsoft.com/office/word/2010/wordprocessingCanvas" xmlns:cx="http://schemas.microsoft.com/office/drawing/2014/chartex" xmlns:cx1="http://schemas.microsoft.com/office/drawing/2015/9/8/chartex" xmlns:cx2="http://schemas.microsoft.com/office/drawing/2015/10/21/chartex" xmlns:cx3="http://schemas.microsoft.com/office/drawing/2016/5/9/chartex" xmlns:cx4="http://schemas.microsoft.com/office/drawing/2016/5/10/chartex" xmlns:cx5="http://schemas.microsoft.com/office/drawing/2016/5/11/chartex" xmlns:cx6="http://schemas.microsoft.com/office/drawing/2016/5/12/chartex" xmlns:cx7="http://schemas.microsoft.com/office/drawing/2016/5/13/chartex" xmlns:cx8="http://schemas.microsoft.com/office/drawing/2016/5/14/chartex" xmlns:mc="http://schemas.openxmlformats.org/markup-compatibility/2006" xmlns:aink="http://schemas.microsoft.com/office/drawing/2016/ink" xmlns:am3d="http://schemas.microsoft.com/office/drawing/2017/model3d" xmlns:o="urn:schemas-microsoft-com:office:office" xmlns:r="http://schemas.openxmlformats.org/officeDocument/2006/relationships" xmlns:m="http://schemas.openxmlformats.org/officeDocument/2006/math" xmlns:v="urn:schemas-microsoft-com:vml" xmlns:wp14="http://schemas.microsoft.com/office/word/2010/wordprocessingDrawing" xmlns:wp="http://schemas.openxmlformats.org/drawingml/2006/wordprocessingDrawing" xmlns:w10="urn:schemas-microsoft-com:office:word" xmlns:w="http://schemas.openxmlformats.org/wordprocessingml/2006/main" xmlns:w14="http://schemas.microsoft.com/office/word/2010/wordml" xmlns:w15="http://schemas.microsoft.com/office/word/2012/wordml" xmlns:w16cex="http://schemas.microsoft.com/office/word/2018/wordml/cex" xmlns:w16cid="http://schemas.microsoft.com/office/word/2016/wordml/cid" xmlns:w16="http://schemas.microsoft.com/office/word/2018/wordml" xmlns:w16sdtdh="http://schemas.microsoft.com/office/word/2020/wordml/sdtdatahash" xmlns:w16se="http://schemas.microsoft.com/office/word/2015/wordml/symex" xmlns:wpg="http://schemas.microsoft.com/office/word/2010/wordprocessingGroup" xmlns:wpi="http://schemas.microsoft.com/office/word/2010/wordprocessingInk" xmlns:wne="http://schemas.microsoft.com/office/word/2006/wordml" xmlns:wps="http://schemas.microsoft.com/office/word/2010/wordprocessingShape" mc:Ignorable="w14 w15 w16se w16cid w16 w16cex w16sdtdh wp14">
   <w:endnote w:type="separator" w:id="-1">
     <w:p>
       <w:pPr>
@@ -3347,7 +3627,7 @@
 </file>
 
 <file path=word/footer1.xml><?xml version="1.0" encoding="utf-8"?>
-<w:ftr xmlns:wpc="http://schemas.microsoft.com/office/word/2010/wordprocessingCanvas" xmlns:cx="http://schemas.microsoft.com/office/drawing/2014/chartex" xmlns:cx1="http://schemas.microsoft.com/office/drawing/2015/9/8/chartex" xmlns:cx2="http://schemas.microsoft.com/office/drawing/2015/10/21/chartex" xmlns:cx3="http://schemas.microsoft.com/office/drawing/2016/5/9/chartex" xmlns:cx4="http://schemas.microsoft.com/office/drawing/2016/5/10/chartex" xmlns:cx5="http://schemas.microsoft.com/office/drawing/2016/5/11/chartex" xmlns:cx6="http://schemas.microsoft.com/office/drawing/2016/5/12/chartex" xmlns:cx7="http://schemas.microsoft.com/office/drawing/2016/5/13/chartex" xmlns:cx8="http://schemas.microsoft.com/office/drawing/2016/5/14/chartex" xmlns:mc="http://schemas.openxmlformats.org/markup-compatibility/2006" xmlns:aink="http://schemas.microsoft.com/office/drawing/2016/ink" xmlns:am3d="http://schemas.microsoft.com/office/drawing/2017/model3d" xmlns:o="urn:schemas-microsoft-com:office:office" xmlns:r="http://schemas.openxmlformats.org/officeDocument/2006/relationships" xmlns:m="http://schemas.openxmlformats.org/officeDocument/2006/math" xmlns:v="urn:schemas-microsoft-com:vml" xmlns:wp14="http://schemas.microsoft.com/office/word/2010/wordprocessingDrawing" xmlns:wp="http://schemas.openxmlformats.org/drawingml/2006/wordprocessingDrawing" xmlns:w10="urn:schemas-microsoft-com:office:word" xmlns:w="http://schemas.openxmlformats.org/wordprocessingml/2006/main" xmlns:w14="http://schemas.microsoft.com/office/word/2010/wordml" xmlns:w15="http://schemas.microsoft.com/office/word/2012/wordml" xmlns:w16cex="http://schemas.microsoft.com/office/word/2018/wordml/cex" xmlns:w16cid="http://schemas.microsoft.com/office/word/2016/wordml/cid" xmlns:w16="http://schemas.microsoft.com/office/word/2018/wordml" xmlns:w16se="http://schemas.microsoft.com/office/word/2015/wordml/symex" xmlns:wpg="http://schemas.microsoft.com/office/word/2010/wordprocessingGroup" xmlns:wpi="http://schemas.microsoft.com/office/word/2010/wordprocessingInk" xmlns:wne="http://schemas.microsoft.com/office/word/2006/wordml" xmlns:wps="http://schemas.microsoft.com/office/word/2010/wordprocessingShape" mc:Ignorable="w14 w15 w16se w16cid w16 w16cex wp14">
+<w:ftr xmlns:wpc="http://schemas.microsoft.com/office/word/2010/wordprocessingCanvas" xmlns:cx="http://schemas.microsoft.com/office/drawing/2014/chartex" xmlns:cx1="http://schemas.microsoft.com/office/drawing/2015/9/8/chartex" xmlns:cx2="http://schemas.microsoft.com/office/drawing/2015/10/21/chartex" xmlns:cx3="http://schemas.microsoft.com/office/drawing/2016/5/9/chartex" xmlns:cx4="http://schemas.microsoft.com/office/drawing/2016/5/10/chartex" xmlns:cx5="http://schemas.microsoft.com/office/drawing/2016/5/11/chartex" xmlns:cx6="http://schemas.microsoft.com/office/drawing/2016/5/12/chartex" xmlns:cx7="http://schemas.microsoft.com/office/drawing/2016/5/13/chartex" xmlns:cx8="http://schemas.microsoft.com/office/drawing/2016/5/14/chartex" xmlns:mc="http://schemas.openxmlformats.org/markup-compatibility/2006" xmlns:aink="http://schemas.microsoft.com/office/drawing/2016/ink" xmlns:am3d="http://schemas.microsoft.com/office/drawing/2017/model3d" xmlns:o="urn:schemas-microsoft-com:office:office" xmlns:r="http://schemas.openxmlformats.org/officeDocument/2006/relationships" xmlns:m="http://schemas.openxmlformats.org/officeDocument/2006/math" xmlns:v="urn:schemas-microsoft-com:vml" xmlns:wp14="http://schemas.microsoft.com/office/word/2010/wordprocessingDrawing" xmlns:wp="http://schemas.openxmlformats.org/drawingml/2006/wordprocessingDrawing" xmlns:w10="urn:schemas-microsoft-com:office:word" xmlns:w="http://schemas.openxmlformats.org/wordprocessingml/2006/main" xmlns:w14="http://schemas.microsoft.com/office/word/2010/wordml" xmlns:w15="http://schemas.microsoft.com/office/word/2012/wordml" xmlns:w16cex="http://schemas.microsoft.com/office/word/2018/wordml/cex" xmlns:w16cid="http://schemas.microsoft.com/office/word/2016/wordml/cid" xmlns:w16="http://schemas.microsoft.com/office/word/2018/wordml" xmlns:w16sdtdh="http://schemas.microsoft.com/office/word/2020/wordml/sdtdatahash" xmlns:w16se="http://schemas.microsoft.com/office/word/2015/wordml/symex" xmlns:wpg="http://schemas.microsoft.com/office/word/2010/wordprocessingGroup" xmlns:wpi="http://schemas.microsoft.com/office/word/2010/wordprocessingInk" xmlns:wne="http://schemas.microsoft.com/office/word/2006/wordml" xmlns:wps="http://schemas.microsoft.com/office/word/2010/wordprocessingShape" mc:Ignorable="w14 w15 w16se w16cid w16 w16cex w16sdtdh wp14">
   <w:sdt>
     <w:sdtPr>
       <w:id w:val="2102684747"/>
@@ -3390,7 +3670,7 @@
 </file>
 
 <file path=word/footnotes.xml><?xml version="1.0" encoding="utf-8"?>
-<w:footnotes xmlns:wpc="http://schemas.microsoft.com/office/word/2010/wordprocessingCanvas" xmlns:cx="http://schemas.microsoft.com/office/drawing/2014/chartex" xmlns:cx1="http://schemas.microsoft.com/office/drawing/2015/9/8/chartex" xmlns:cx2="http://schemas.microsoft.com/office/drawing/2015/10/21/chartex" xmlns:cx3="http://schemas.microsoft.com/office/drawing/2016/5/9/chartex" xmlns:cx4="http://schemas.microsoft.com/office/drawing/2016/5/10/chartex" xmlns:cx5="http://schemas.microsoft.com/office/drawing/2016/5/11/chartex" xmlns:cx6="http://schemas.microsoft.com/office/drawing/2016/5/12/chartex" xmlns:cx7="http://schemas.microsoft.com/office/drawing/2016/5/13/chartex" xmlns:cx8="http://schemas.microsoft.com/office/drawing/2016/5/14/chartex" xmlns:mc="http://schemas.openxmlformats.org/markup-compatibility/2006" xmlns:aink="http://schemas.microsoft.com/office/drawing/2016/ink" xmlns:am3d="http://schemas.microsoft.com/office/drawing/2017/model3d" xmlns:o="urn:schemas-microsoft-com:office:office" xmlns:r="http://schemas.openxmlformats.org/officeDocument/2006/relationships" xmlns:m="http://schemas.openxmlformats.org/officeDocument/2006/math" xmlns:v="urn:schemas-microsoft-com:vml" xmlns:wp14="http://schemas.microsoft.com/office/word/2010/wordprocessingDrawing" xmlns:wp="http://schemas.openxmlformats.org/drawingml/2006/wordprocessingDrawing" xmlns:w10="urn:schemas-microsoft-com:office:word" xmlns:w="http://schemas.openxmlformats.org/wordprocessingml/2006/main" xmlns:w14="http://schemas.microsoft.com/office/word/2010/wordml" xmlns:w15="http://schemas.microsoft.com/office/word/2012/wordml" xmlns:w16cex="http://schemas.microsoft.com/office/word/2018/wordml/cex" xmlns:w16cid="http://schemas.microsoft.com/office/word/2016/wordml/cid" xmlns:w16="http://schemas.microsoft.com/office/word/2018/wordml" xmlns:w16se="http://schemas.microsoft.com/office/word/2015/wordml/symex" xmlns:wpg="http://schemas.microsoft.com/office/word/2010/wordprocessingGroup" xmlns:wpi="http://schemas.microsoft.com/office/word/2010/wordprocessingInk" xmlns:wne="http://schemas.microsoft.com/office/word/2006/wordml" xmlns:wps="http://schemas.microsoft.com/office/word/2010/wordprocessingShape" mc:Ignorable="w14 w15 w16se w16cid w16 w16cex wp14">
+<w:footnotes xmlns:wpc="http://schemas.microsoft.com/office/word/2010/wordprocessingCanvas" xmlns:cx="http://schemas.microsoft.com/office/drawing/2014/chartex" xmlns:cx1="http://schemas.microsoft.com/office/drawing/2015/9/8/chartex" xmlns:cx2="http://schemas.microsoft.com/office/drawing/2015/10/21/chartex" xmlns:cx3="http://schemas.microsoft.com/office/drawing/2016/5/9/chartex" xmlns:cx4="http://schemas.microsoft.com/office/drawing/2016/5/10/chartex" xmlns:cx5="http://schemas.microsoft.com/office/drawing/2016/5/11/chartex" xmlns:cx6="http://schemas.microsoft.com/office/drawing/2016/5/12/chartex" xmlns:cx7="http://schemas.microsoft.com/office/drawing/2016/5/13/chartex" xmlns:cx8="http://schemas.microsoft.com/office/drawing/2016/5/14/chartex" xmlns:mc="http://schemas.openxmlformats.org/markup-compatibility/2006" xmlns:aink="http://schemas.microsoft.com/office/drawing/2016/ink" xmlns:am3d="http://schemas.microsoft.com/office/drawing/2017/model3d" xmlns:o="urn:schemas-microsoft-com:office:office" xmlns:r="http://schemas.openxmlformats.org/officeDocument/2006/relationships" xmlns:m="http://schemas.openxmlformats.org/officeDocument/2006/math" xmlns:v="urn:schemas-microsoft-com:vml" xmlns:wp14="http://schemas.microsoft.com/office/word/2010/wordprocessingDrawing" xmlns:wp="http://schemas.openxmlformats.org/drawingml/2006/wordprocessingDrawing" xmlns:w10="urn:schemas-microsoft-com:office:word" xmlns:w="http://schemas.openxmlformats.org/wordprocessingml/2006/main" xmlns:w14="http://schemas.microsoft.com/office/word/2010/wordml" xmlns:w15="http://schemas.microsoft.com/office/word/2012/wordml" xmlns:w16cex="http://schemas.microsoft.com/office/word/2018/wordml/cex" xmlns:w16cid="http://schemas.microsoft.com/office/word/2016/wordml/cid" xmlns:w16="http://schemas.microsoft.com/office/word/2018/wordml" xmlns:w16sdtdh="http://schemas.microsoft.com/office/word/2020/wordml/sdtdatahash" xmlns:w16se="http://schemas.microsoft.com/office/word/2015/wordml/symex" xmlns:wpg="http://schemas.microsoft.com/office/word/2010/wordprocessingGroup" xmlns:wpi="http://schemas.microsoft.com/office/word/2010/wordprocessingInk" xmlns:wne="http://schemas.microsoft.com/office/word/2006/wordml" xmlns:wps="http://schemas.microsoft.com/office/word/2010/wordprocessingShape" mc:Ignorable="w14 w15 w16se w16cid w16 w16cex w16sdtdh wp14">
   <w:footnote w:type="separator" w:id="-1">
     <w:p>
       <w:pPr>
@@ -3415,7 +3695,7 @@
 </file>
 
 <file path=word/numbering.xml><?xml version="1.0" encoding="utf-8"?>
-<w:numbering xmlns:wpc="http://schemas.microsoft.com/office/word/2010/wordprocessingCanvas" xmlns:cx="http://schemas.microsoft.com/office/drawing/2014/chartex" xmlns:cx1="http://schemas.microsoft.com/office/drawing/2015/9/8/chartex" xmlns:cx2="http://schemas.microsoft.com/office/drawing/2015/10/21/chartex" xmlns:cx3="http://schemas.microsoft.com/office/drawing/2016/5/9/chartex" xmlns:cx4="http://schemas.microsoft.com/office/drawing/2016/5/10/chartex" xmlns:cx5="http://schemas.microsoft.com/office/drawing/2016/5/11/chartex" xmlns:cx6="http://schemas.microsoft.com/office/drawing/2016/5/12/chartex" xmlns:cx7="http://schemas.microsoft.com/office/drawing/2016/5/13/chartex" xmlns:cx8="http://schemas.microsoft.com/office/drawing/2016/5/14/chartex" xmlns:mc="http://schemas.openxmlformats.org/markup-compatibility/2006" xmlns:aink="http://schemas.microsoft.com/office/drawing/2016/ink" xmlns:am3d="http://schemas.microsoft.com/office/drawing/2017/model3d" xmlns:o="urn:schemas-microsoft-com:office:office" xmlns:r="http://schemas.openxmlformats.org/officeDocument/2006/relationships" xmlns:m="http://schemas.openxmlformats.org/officeDocument/2006/math" xmlns:v="urn:schemas-microsoft-com:vml" xmlns:wp14="http://schemas.microsoft.com/office/word/2010/wordprocessingDrawing" xmlns:wp="http://schemas.openxmlformats.org/drawingml/2006/wordprocessingDrawing" xmlns:w10="urn:schemas-microsoft-com:office:word" xmlns:w="http://schemas.openxmlformats.org/wordprocessingml/2006/main" xmlns:w14="http://schemas.microsoft.com/office/word/2010/wordml" xmlns:w15="http://schemas.microsoft.com/office/word/2012/wordml" xmlns:w16cex="http://schemas.microsoft.com/office/word/2018/wordml/cex" xmlns:w16cid="http://schemas.microsoft.com/office/word/2016/wordml/cid" xmlns:w16="http://schemas.microsoft.com/office/word/2018/wordml" xmlns:w16se="http://schemas.microsoft.com/office/word/2015/wordml/symex" xmlns:wpg="http://schemas.microsoft.com/office/word/2010/wordprocessingGroup" xmlns:wpi="http://schemas.microsoft.com/office/word/2010/wordprocessingInk" xmlns:wne="http://schemas.microsoft.com/office/word/2006/wordml" xmlns:wps="http://schemas.microsoft.com/office/word/2010/wordprocessingShape" mc:Ignorable="w14 w15 w16se w16cid w16 w16cex wp14">
+<w:numbering xmlns:wpc="http://schemas.microsoft.com/office/word/2010/wordprocessingCanvas" xmlns:cx="http://schemas.microsoft.com/office/drawing/2014/chartex" xmlns:cx1="http://schemas.microsoft.com/office/drawing/2015/9/8/chartex" xmlns:cx2="http://schemas.microsoft.com/office/drawing/2015/10/21/chartex" xmlns:cx3="http://schemas.microsoft.com/office/drawing/2016/5/9/chartex" xmlns:cx4="http://schemas.microsoft.com/office/drawing/2016/5/10/chartex" xmlns:cx5="http://schemas.microsoft.com/office/drawing/2016/5/11/chartex" xmlns:cx6="http://schemas.microsoft.com/office/drawing/2016/5/12/chartex" xmlns:cx7="http://schemas.microsoft.com/office/drawing/2016/5/13/chartex" xmlns:cx8="http://schemas.microsoft.com/office/drawing/2016/5/14/chartex" xmlns:mc="http://schemas.openxmlformats.org/markup-compatibility/2006" xmlns:aink="http://schemas.microsoft.com/office/drawing/2016/ink" xmlns:am3d="http://schemas.microsoft.com/office/drawing/2017/model3d" xmlns:o="urn:schemas-microsoft-com:office:office" xmlns:r="http://schemas.openxmlformats.org/officeDocument/2006/relationships" xmlns:m="http://schemas.openxmlformats.org/officeDocument/2006/math" xmlns:v="urn:schemas-microsoft-com:vml" xmlns:wp14="http://schemas.microsoft.com/office/word/2010/wordprocessingDrawing" xmlns:wp="http://schemas.openxmlformats.org/drawingml/2006/wordprocessingDrawing" xmlns:w10="urn:schemas-microsoft-com:office:word" xmlns:w="http://schemas.openxmlformats.org/wordprocessingml/2006/main" xmlns:w14="http://schemas.microsoft.com/office/word/2010/wordml" xmlns:w15="http://schemas.microsoft.com/office/word/2012/wordml" xmlns:w16cex="http://schemas.microsoft.com/office/word/2018/wordml/cex" xmlns:w16cid="http://schemas.microsoft.com/office/word/2016/wordml/cid" xmlns:w16="http://schemas.microsoft.com/office/word/2018/wordml" xmlns:w16sdtdh="http://schemas.microsoft.com/office/word/2020/wordml/sdtdatahash" xmlns:w16se="http://schemas.microsoft.com/office/word/2015/wordml/symex" xmlns:wpg="http://schemas.microsoft.com/office/word/2010/wordprocessingGroup" xmlns:wpi="http://schemas.microsoft.com/office/word/2010/wordprocessingInk" xmlns:wne="http://schemas.microsoft.com/office/word/2006/wordml" xmlns:wps="http://schemas.microsoft.com/office/word/2010/wordprocessingShape" mc:Ignorable="w14 w15 w16se w16cid w16 w16cex w16sdtdh wp14">
   <w:abstractNum w:abstractNumId="0" w15:restartNumberingAfterBreak="0">
     <w:nsid w:val="16AB431E"/>
     <w:multiLevelType w:val="hybridMultilevel"/>
@@ -3836,7 +4116,7 @@
 </file>
 
 <file path=word/styles.xml><?xml version="1.0" encoding="utf-8"?>
-<w:styles xmlns:mc="http://schemas.openxmlformats.org/markup-compatibility/2006" xmlns:r="http://schemas.openxmlformats.org/officeDocument/2006/relationships" xmlns:w="http://schemas.openxmlformats.org/wordprocessingml/2006/main" xmlns:w14="http://schemas.microsoft.com/office/word/2010/wordml" xmlns:w15="http://schemas.microsoft.com/office/word/2012/wordml" xmlns:w16cex="http://schemas.microsoft.com/office/word/2018/wordml/cex" xmlns:w16cid="http://schemas.microsoft.com/office/word/2016/wordml/cid" xmlns:w16="http://schemas.microsoft.com/office/word/2018/wordml" xmlns:w16se="http://schemas.microsoft.com/office/word/2015/wordml/symex" mc:Ignorable="w14 w15 w16se w16cid w16 w16cex">
+<w:styles xmlns:mc="http://schemas.openxmlformats.org/markup-compatibility/2006" xmlns:r="http://schemas.openxmlformats.org/officeDocument/2006/relationships" xmlns:w="http://schemas.openxmlformats.org/wordprocessingml/2006/main" xmlns:w14="http://schemas.microsoft.com/office/word/2010/wordml" xmlns:w15="http://schemas.microsoft.com/office/word/2012/wordml" xmlns:w16cex="http://schemas.microsoft.com/office/word/2018/wordml/cex" xmlns:w16cid="http://schemas.microsoft.com/office/word/2016/wordml/cid" xmlns:w16="http://schemas.microsoft.com/office/word/2018/wordml" xmlns:w16sdtdh="http://schemas.microsoft.com/office/word/2020/wordml/sdtdatahash" xmlns:w16se="http://schemas.microsoft.com/office/word/2015/wordml/symex" mc:Ignorable="w14 w15 w16se w16cid w16 w16cex w16sdtdh">
   <w:docDefaults>
     <w:rPrDefault>
       <w:rPr>

</xml_diff>